<commit_message>
Added: other pages, stylesheet, functioning but ugly nav bar at top
</commit_message>
<xml_diff>
--- a/Notes.docx
+++ b/Notes.docx
@@ -9,13 +9,11 @@
     </w:p>
     <w:p>
       <w:r>
-        <w:t xml:space="preserve">Point and click for points. Closer to </w:t>
-      </w:r>
-      <w:proofErr w:type="spellStart"/>
-      <w:r>
-        <w:t>center</w:t>
-      </w:r>
-      <w:proofErr w:type="spellEnd"/>
+        <w:t>Point and click for points. Closer to cent</w:t>
+      </w:r>
+      <w:r>
+        <w:t>re</w:t>
+      </w:r>
       <w:r>
         <w:t xml:space="preserve"> the better points. Could be a simple animation for the dart being thrown but no physics.</w:t>
       </w:r>
@@ -53,6 +51,12 @@
       </w:r>
       <w:r>
         <w:t xml:space="preserve"> Dart board could move in circles randomly or change direction every time you click.</w:t>
+      </w:r>
+    </w:p>
+    <w:p/>
+    <w:p>
+      <w:r>
+        <w:t>Figure out what zone based on angle from the centre. Then figure out the multiplier based on distance from the centre of the board when clicked.</w:t>
       </w:r>
     </w:p>
     <w:p/>

</xml_diff>